<commit_message>
update: cambios de links y cv
</commit_message>
<xml_diff>
--- a/public/cv/Cv-FacundoAllende.docx
+++ b/public/cv/Cv-FacundoAllende.docx
@@ -5785,7 +5785,10 @@
         <w:pStyle w:val="Ttulo2"/>
       </w:pPr>
       <w:r>
-        <w:t>Ingles</w:t>
+        <w:t xml:space="preserve">Inglés – Nivel </w:t>
+      </w:r>
+      <w:r>
+        <w:t>B2</w:t>
       </w:r>
       <w:r>
         <w:rPr>
@@ -5854,6 +5857,80 @@
         <w:t>Curso de inglés organizado en 6 niveles, diseñado para desarrollar habilidades avanzadas en comprensión y producción oral y escrita del idioma.</w:t>
       </w:r>
     </w:p>
+    <w:p>
+      <w:pPr>
+        <w:pStyle w:val="Ttulo2"/>
+      </w:pPr>
+      <w:r>
+        <w:t>Ingeniería en Sistemas</w:t>
+      </w:r>
+      <w:r>
+        <w:rPr>
+          <w:lang w:bidi="es-ES"/>
+        </w:rPr>
+        <w:t xml:space="preserve"> | </w:t>
+      </w:r>
+      <w:sdt>
+        <w:sdtPr>
+          <w:rPr>
+            <w:rStyle w:val="nfasis"/>
+          </w:rPr>
+          <w:alias w:val="Escriba la universidad 2:"/>
+          <w:tag w:val="Escriba la universidad 2:"/>
+          <w:id w:val="749925791"/>
+          <w:placeholder>
+            <w:docPart w:val="0D5A9E4D5903481284D56F91CE0675CE"/>
+          </w:placeholder>
+          <w:temporary/>
+          <w:showingPlcHdr/>
+          <w15:appearance w15:val="hidden"/>
+        </w:sdtPr>
+        <w:sdtEndPr>
+          <w:rPr>
+            <w:rStyle w:val="Fuentedeprrafopredeter"/>
+            <w:iCs w:val="0"/>
+            <w:color w:val="3494BA" w:themeColor="accent1"/>
+          </w:rPr>
+        </w:sdtEndPr>
+        <w:sdtContent>
+          <w:r>
+            <w:rPr>
+              <w:rStyle w:val="nfasis"/>
+              <w:lang w:bidi="es-ES"/>
+            </w:rPr>
+            <w:t>Universidad</w:t>
+          </w:r>
+        </w:sdtContent>
+      </w:sdt>
+      <w:r>
+        <w:rPr>
+          <w:rStyle w:val="nfasis"/>
+        </w:rPr>
+        <w:t xml:space="preserve"> Tecnológica Nacional</w:t>
+      </w:r>
+    </w:p>
+    <w:p>
+      <w:pPr>
+        <w:pStyle w:val="Ttulo3"/>
+      </w:pPr>
+      <w:r>
+        <w:t>MARZO 2020 -</w:t>
+      </w:r>
+      <w:r>
+        <w:rPr>
+          <w:lang w:bidi="es-ES"/>
+        </w:rPr>
+        <w:t xml:space="preserve"> </w:t>
+      </w:r>
+      <w:r>
+        <w:t>JUNIO 2022</w:t>
+      </w:r>
+    </w:p>
+    <w:p>
+      <w:r>
+        <w:t>Cursado de la carrera de ingeniería en sistemas de información en la UTN.</w:t>
+      </w:r>
+    </w:p>
     <w:tbl>
       <w:tblPr>
         <w:tblStyle w:val="Tablaconcuadrcula"/>
@@ -5881,7 +5958,7 @@
       <w:tr>
         <w:tc>
           <w:tcPr>
-            <w:tcW w:w="720" w:type="dxa"/>
+            <w:tcW w:w="717" w:type="dxa"/>
             <w:tcMar>
               <w:right w:w="216" w:type="dxa"/>
             </w:tcMar>
@@ -7302,7 +7379,7 @@
         </w:tc>
         <w:tc>
           <w:tcPr>
-            <w:tcW w:w="8587" w:type="dxa"/>
+            <w:tcW w:w="8295" w:type="dxa"/>
           </w:tcPr>
           <w:p>
             <w:pPr>
@@ -7352,15 +7429,108 @@
         <w:rPr>
           <w:rStyle w:val="nfasis"/>
         </w:rPr>
+        <w:t xml:space="preserve">OnCompetence &amp; Co </w:t>
+      </w:r>
+    </w:p>
+    <w:p>
+      <w:pPr>
+        <w:pStyle w:val="Ttulo3"/>
+      </w:pPr>
+      <w:r>
+        <w:t>octubre 2024 –</w:t>
+      </w:r>
+      <w:r>
+        <w:rPr>
+          <w:lang w:bidi="es-ES"/>
+        </w:rPr>
+        <w:t xml:space="preserve"> </w:t>
+      </w:r>
+      <w:r>
+        <w:rPr>
+          <w:lang w:bidi="es-ES"/>
+        </w:rPr>
+        <w:t>En cURSO</w:t>
+      </w:r>
+    </w:p>
+    <w:p>
+      <w:r>
+        <w:t>Actualmente trabajo en OnCompetence, donde me desempeño como desarrollador Python especializado en Odoo. Mis responsabilidades incluyen el mantenimiento y desarrollo de módulos personalizados para Odoo, utilizando tecnologías como Python, XML y CSS.</w:t>
+      </w:r>
+    </w:p>
+    <w:p>
+      <w:pPr>
+        <w:pStyle w:val="Ttulo2"/>
+      </w:pPr>
+    </w:p>
+    <w:p>
+      <w:pPr>
+        <w:pStyle w:val="Ttulo2"/>
+      </w:pPr>
+      <w:r>
+        <w:t>FullStack Developer</w:t>
+      </w:r>
+      <w:r>
+        <w:rPr>
+          <w:lang w:bidi="es-ES"/>
+        </w:rPr>
+        <w:t xml:space="preserve"> | </w:t>
+      </w:r>
+      <w:r>
+        <w:rPr>
+          <w:rStyle w:val="nfasis"/>
+        </w:rPr>
+        <w:t xml:space="preserve">Emprendimiento </w:t>
+      </w:r>
+    </w:p>
+    <w:p>
+      <w:pPr>
+        <w:pStyle w:val="Ttulo3"/>
+      </w:pPr>
+      <w:r>
+        <w:t>MAYO 2024 –</w:t>
+      </w:r>
+      <w:r>
+        <w:rPr>
+          <w:lang w:bidi="es-ES"/>
+        </w:rPr>
+        <w:t xml:space="preserve"> </w:t>
+      </w:r>
+      <w:r>
+        <w:rPr>
+          <w:lang w:bidi="es-ES"/>
+        </w:rPr>
+        <w:t>En cURSO</w:t>
+      </w:r>
+    </w:p>
+    <w:p>
+      <w:r>
+        <w:t>El proyecto es un servicio desarrollado para la empresa Cclip, cuyo propósito es filtrar datos de clientes, descargar información de deudas y enviar dicha información a través de WhatsApp. Este servicio está diseñado para ser utilizado por los empleados de la empresa. Las tecnologías empleadas incluyen NestJS, Next.js, Puppeteer, WhatsApp-Web.js, entre otras.</w:t>
+      </w:r>
+    </w:p>
+    <w:p/>
+    <w:p>
+      <w:pPr>
+        <w:pStyle w:val="Ttulo2"/>
+      </w:pPr>
+      <w:r>
+        <w:t>FullStack Developer</w:t>
+      </w:r>
+      <w:r>
+        <w:rPr>
+          <w:lang w:bidi="es-ES"/>
+        </w:rPr>
+        <w:t xml:space="preserve"> | </w:t>
+      </w:r>
+      <w:r>
+        <w:rPr>
+          <w:rStyle w:val="nfasis"/>
+        </w:rPr>
         <w:t xml:space="preserve">Digital House </w:t>
       </w:r>
     </w:p>
     <w:p>
       <w:pPr>
         <w:pStyle w:val="Ttulo3"/>
-        <w:rPr>
-          <w:lang w:val="en-US"/>
-        </w:rPr>
       </w:pPr>
       <w:r>
         <w:t xml:space="preserve">ABRIL 2024 </w:t>
@@ -7375,9 +7545,6 @@
         <w:t xml:space="preserve"> JUNIO</w:t>
       </w:r>
       <w:r>
-        <w:rPr>
-          <w:lang w:val="en-US"/>
-        </w:rPr>
         <w:t xml:space="preserve"> 2024</w:t>
       </w:r>
     </w:p>
@@ -7386,6 +7553,7 @@
         <w:t>En mi rol como desarrollador Full Stack, me responsabilicé de diseñar la experiencia del usuario y desarrollar la estructura de la aplicación. También asumí el papel de Scrum Master, guiando al equipo para que cada miembro aportara su máximo potencial y coordinando las fases del proyecto según los plazos establecidos.</w:t>
       </w:r>
     </w:p>
+    <w:p/>
     <w:p>
       <w:pPr>
         <w:pStyle w:val="Ttulo2"/>
@@ -7397,6 +7565,7 @@
         <w:rPr>
           <w:lang w:val="en-US"/>
         </w:rPr>
+        <w:lastRenderedPageBreak/>
         <w:t>Frontend Developer</w:t>
       </w:r>
       <w:r>
@@ -7462,6 +7631,7 @@
         <w:t>Como desarrollador Frontend, me encargué de diseñar la interfaz y la experiencia del usuario en el proyecto. Además, lideré el equipo, fomentando la comunicación interna y externa con el cliente.</w:t>
       </w:r>
     </w:p>
+    <w:p/>
     <w:tbl>
       <w:tblPr>
         <w:tblStyle w:val="Tablaconcuadrcula"/>
@@ -12159,1752 +12329,79 @@
     </w:tbl>
     <w:p>
       <w:r>
-        <w:rPr>
-          <w:noProof/>
-          <w:lang w:bidi="es-ES"/>
-        </w:rPr>
-        <mc:AlternateContent>
-          <mc:Choice Requires="wps">
-            <w:drawing>
-              <wp:anchor distT="0" distB="0" distL="114300" distR="114300" simplePos="0" relativeHeight="251658240" behindDoc="0" locked="0" layoutInCell="1" allowOverlap="1" wp14:anchorId="4B503B8A" wp14:editId="7F58AC96">
-                <wp:simplePos x="0" y="0"/>
-                <wp:positionH relativeFrom="margin">
-                  <wp:posOffset>5550535</wp:posOffset>
-                </wp:positionH>
-                <wp:positionV relativeFrom="paragraph">
-                  <wp:posOffset>1033145</wp:posOffset>
-                </wp:positionV>
-                <wp:extent cx="333375" cy="314325"/>
-                <wp:effectExtent l="0" t="0" r="9525" b="9525"/>
-                <wp:wrapSquare wrapText="bothSides"/>
-                <wp:docPr id="7" name="Icono de sitio web" descr="Icono de Twitter/Blog/Cartera">
-                  <a:hlinkClick xmlns:a="http://schemas.openxmlformats.org/drawingml/2006/main" r:id="rId13"/>
-                </wp:docPr>
-                <wp:cNvGraphicFramePr>
-                  <a:graphicFrameLocks xmlns:a="http://schemas.openxmlformats.org/drawingml/2006/main"/>
-                </wp:cNvGraphicFramePr>
-                <a:graphic xmlns:a="http://schemas.openxmlformats.org/drawingml/2006/main">
-                  <a:graphicData uri="http://schemas.microsoft.com/office/word/2010/wordprocessingShape">
-                    <wps:wsp>
-                      <wps:cNvSpPr>
-                        <a:spLocks noEditPoints="1"/>
-                      </wps:cNvSpPr>
-                      <wps:spPr bwMode="auto">
-                        <a:xfrm>
-                          <a:off x="0" y="0"/>
-                          <a:ext cx="333375" cy="314325"/>
-                        </a:xfrm>
-                        <a:custGeom>
-                          <a:avLst/>
-                          <a:gdLst>
-                            <a:gd name="T0" fmla="*/ 1758 w 2691"/>
-                            <a:gd name="T1" fmla="*/ 2346 h 2691"/>
-                            <a:gd name="T2" fmla="*/ 1897 w 2691"/>
-                            <a:gd name="T3" fmla="*/ 2384 h 2691"/>
-                            <a:gd name="T4" fmla="*/ 2267 w 2691"/>
-                            <a:gd name="T5" fmla="*/ 2095 h 2691"/>
-                            <a:gd name="T6" fmla="*/ 691 w 2691"/>
-                            <a:gd name="T7" fmla="*/ 1994 h 2691"/>
-                            <a:gd name="T8" fmla="*/ 587 w 2691"/>
-                            <a:gd name="T9" fmla="*/ 2252 h 2691"/>
-                            <a:gd name="T10" fmla="*/ 1051 w 2691"/>
-                            <a:gd name="T11" fmla="*/ 2490 h 2691"/>
-                            <a:gd name="T12" fmla="*/ 813 w 2691"/>
-                            <a:gd name="T13" fmla="*/ 2108 h 2691"/>
-                            <a:gd name="T14" fmla="*/ 1189 w 2691"/>
-                            <a:gd name="T15" fmla="*/ 1908 h 2691"/>
-                            <a:gd name="T16" fmla="*/ 976 w 2691"/>
-                            <a:gd name="T17" fmla="*/ 1919 h 2691"/>
-                            <a:gd name="T18" fmla="*/ 963 w 2691"/>
-                            <a:gd name="T19" fmla="*/ 2093 h 2691"/>
-                            <a:gd name="T20" fmla="*/ 1116 w 2691"/>
-                            <a:gd name="T21" fmla="*/ 2342 h 2691"/>
-                            <a:gd name="T22" fmla="*/ 1243 w 2691"/>
-                            <a:gd name="T23" fmla="*/ 2495 h 2691"/>
-                            <a:gd name="T24" fmla="*/ 1418 w 2691"/>
-                            <a:gd name="T25" fmla="*/ 2520 h 2691"/>
-                            <a:gd name="T26" fmla="*/ 1497 w 2691"/>
-                            <a:gd name="T27" fmla="*/ 2436 h 2691"/>
-                            <a:gd name="T28" fmla="*/ 1669 w 2691"/>
-                            <a:gd name="T29" fmla="*/ 2224 h 2691"/>
-                            <a:gd name="T30" fmla="*/ 1808 w 2691"/>
-                            <a:gd name="T31" fmla="*/ 1935 h 2691"/>
-                            <a:gd name="T32" fmla="*/ 1579 w 2691"/>
-                            <a:gd name="T33" fmla="*/ 1913 h 2691"/>
-                            <a:gd name="T34" fmla="*/ 1436 w 2691"/>
-                            <a:gd name="T35" fmla="*/ 1905 h 2691"/>
-                            <a:gd name="T36" fmla="*/ 2111 w 2691"/>
-                            <a:gd name="T37" fmla="*/ 1866 h 2691"/>
-                            <a:gd name="T38" fmla="*/ 2465 w 2691"/>
-                            <a:gd name="T39" fmla="*/ 1749 h 2691"/>
-                            <a:gd name="T40" fmla="*/ 1428 w 2691"/>
-                            <a:gd name="T41" fmla="*/ 1754 h 2691"/>
-                            <a:gd name="T42" fmla="*/ 1861 w 2691"/>
-                            <a:gd name="T43" fmla="*/ 1519 h 2691"/>
-                            <a:gd name="T44" fmla="*/ 880 w 2691"/>
-                            <a:gd name="T45" fmla="*/ 1797 h 2691"/>
-                            <a:gd name="T46" fmla="*/ 156 w 2691"/>
-                            <a:gd name="T47" fmla="*/ 1420 h 2691"/>
-                            <a:gd name="T48" fmla="*/ 303 w 2691"/>
-                            <a:gd name="T49" fmla="*/ 1918 h 2691"/>
-                            <a:gd name="T50" fmla="*/ 736 w 2691"/>
-                            <a:gd name="T51" fmla="*/ 1825 h 2691"/>
-                            <a:gd name="T52" fmla="*/ 1722 w 2691"/>
-                            <a:gd name="T53" fmla="*/ 847 h 2691"/>
-                            <a:gd name="T54" fmla="*/ 1854 w 2691"/>
-                            <a:gd name="T55" fmla="*/ 1084 h 2691"/>
-                            <a:gd name="T56" fmla="*/ 855 w 2691"/>
-                            <a:gd name="T57" fmla="*/ 1083 h 2691"/>
-                            <a:gd name="T58" fmla="*/ 985 w 2691"/>
-                            <a:gd name="T59" fmla="*/ 846 h 2691"/>
-                            <a:gd name="T60" fmla="*/ 1961 w 2691"/>
-                            <a:gd name="T61" fmla="*/ 804 h 2691"/>
-                            <a:gd name="T62" fmla="*/ 2526 w 2691"/>
-                            <a:gd name="T63" fmla="*/ 1186 h 2691"/>
-                            <a:gd name="T64" fmla="*/ 2324 w 2691"/>
-                            <a:gd name="T65" fmla="*/ 669 h 2691"/>
-                            <a:gd name="T66" fmla="*/ 240 w 2691"/>
-                            <a:gd name="T67" fmla="*/ 876 h 2691"/>
-                            <a:gd name="T68" fmla="*/ 161 w 2691"/>
-                            <a:gd name="T69" fmla="*/ 1204 h 2691"/>
-                            <a:gd name="T70" fmla="*/ 702 w 2691"/>
-                            <a:gd name="T71" fmla="*/ 1044 h 2691"/>
-                            <a:gd name="T72" fmla="*/ 731 w 2691"/>
-                            <a:gd name="T73" fmla="*/ 878 h 2691"/>
-                            <a:gd name="T74" fmla="*/ 486 w 2691"/>
-                            <a:gd name="T75" fmla="*/ 716 h 2691"/>
-                            <a:gd name="T76" fmla="*/ 1849 w 2691"/>
-                            <a:gd name="T77" fmla="*/ 444 h 2691"/>
-                            <a:gd name="T78" fmla="*/ 2171 w 2691"/>
-                            <a:gd name="T79" fmla="*/ 573 h 2691"/>
-                            <a:gd name="T80" fmla="*/ 1861 w 2691"/>
-                            <a:gd name="T81" fmla="*/ 275 h 2691"/>
-                            <a:gd name="T82" fmla="*/ 710 w 2691"/>
-                            <a:gd name="T83" fmla="*/ 342 h 2691"/>
-                            <a:gd name="T84" fmla="*/ 648 w 2691"/>
-                            <a:gd name="T85" fmla="*/ 619 h 2691"/>
-                            <a:gd name="T86" fmla="*/ 925 w 2691"/>
-                            <a:gd name="T87" fmla="*/ 315 h 2691"/>
-                            <a:gd name="T88" fmla="*/ 1133 w 2691"/>
-                            <a:gd name="T89" fmla="*/ 279 h 2691"/>
-                            <a:gd name="T90" fmla="*/ 929 w 2691"/>
-                            <a:gd name="T91" fmla="*/ 684 h 2691"/>
-                            <a:gd name="T92" fmla="*/ 1428 w 2691"/>
-                            <a:gd name="T93" fmla="*/ 721 h 2691"/>
-                            <a:gd name="T94" fmla="*/ 1700 w 2691"/>
-                            <a:gd name="T95" fmla="*/ 477 h 2691"/>
-                            <a:gd name="T96" fmla="*/ 1464 w 2691"/>
-                            <a:gd name="T97" fmla="*/ 186 h 2691"/>
-                            <a:gd name="T98" fmla="*/ 1787 w 2691"/>
-                            <a:gd name="T99" fmla="*/ 75 h 2691"/>
-                            <a:gd name="T100" fmla="*/ 2297 w 2691"/>
-                            <a:gd name="T101" fmla="*/ 395 h 2691"/>
-                            <a:gd name="T102" fmla="*/ 2616 w 2691"/>
-                            <a:gd name="T103" fmla="*/ 904 h 2691"/>
-                            <a:gd name="T104" fmla="*/ 2679 w 2691"/>
-                            <a:gd name="T105" fmla="*/ 1528 h 2691"/>
-                            <a:gd name="T106" fmla="*/ 2461 w 2691"/>
-                            <a:gd name="T107" fmla="*/ 2098 h 2691"/>
-                            <a:gd name="T108" fmla="*/ 2024 w 2691"/>
-                            <a:gd name="T109" fmla="*/ 2508 h 2691"/>
-                            <a:gd name="T110" fmla="*/ 1437 w 2691"/>
-                            <a:gd name="T111" fmla="*/ 2688 h 2691"/>
-                            <a:gd name="T112" fmla="*/ 822 w 2691"/>
-                            <a:gd name="T113" fmla="*/ 2585 h 2691"/>
-                            <a:gd name="T114" fmla="*/ 335 w 2691"/>
-                            <a:gd name="T115" fmla="*/ 2234 h 2691"/>
-                            <a:gd name="T116" fmla="*/ 47 w 2691"/>
-                            <a:gd name="T117" fmla="*/ 1703 h 2691"/>
-                            <a:gd name="T118" fmla="*/ 27 w 2691"/>
-                            <a:gd name="T119" fmla="*/ 1075 h 2691"/>
-                            <a:gd name="T120" fmla="*/ 280 w 2691"/>
-                            <a:gd name="T121" fmla="*/ 524 h 2691"/>
-                            <a:gd name="T122" fmla="*/ 743 w 2691"/>
-                            <a:gd name="T123" fmla="*/ 142 h 2691"/>
-                            <a:gd name="T124" fmla="*/ 1345 w 2691"/>
-                            <a:gd name="T125" fmla="*/ 0 h 2691"/>
-                          </a:gdLst>
-                          <a:ahLst/>
-                          <a:cxnLst>
-                            <a:cxn ang="0">
-                              <a:pos x="T0" y="T1"/>
-                            </a:cxn>
-                            <a:cxn ang="0">
-                              <a:pos x="T2" y="T3"/>
-                            </a:cxn>
-                            <a:cxn ang="0">
-                              <a:pos x="T4" y="T5"/>
-                            </a:cxn>
-                            <a:cxn ang="0">
-                              <a:pos x="T6" y="T7"/>
-                            </a:cxn>
-                            <a:cxn ang="0">
-                              <a:pos x="T8" y="T9"/>
-                            </a:cxn>
-                            <a:cxn ang="0">
-                              <a:pos x="T10" y="T11"/>
-                            </a:cxn>
-                            <a:cxn ang="0">
-                              <a:pos x="T12" y="T13"/>
-                            </a:cxn>
-                            <a:cxn ang="0">
-                              <a:pos x="T14" y="T15"/>
-                            </a:cxn>
-                            <a:cxn ang="0">
-                              <a:pos x="T16" y="T17"/>
-                            </a:cxn>
-                            <a:cxn ang="0">
-                              <a:pos x="T18" y="T19"/>
-                            </a:cxn>
-                            <a:cxn ang="0">
-                              <a:pos x="T20" y="T21"/>
-                            </a:cxn>
-                            <a:cxn ang="0">
-                              <a:pos x="T22" y="T23"/>
-                            </a:cxn>
-                            <a:cxn ang="0">
-                              <a:pos x="T24" y="T25"/>
-                            </a:cxn>
-                            <a:cxn ang="0">
-                              <a:pos x="T26" y="T27"/>
-                            </a:cxn>
-                            <a:cxn ang="0">
-                              <a:pos x="T28" y="T29"/>
-                            </a:cxn>
-                            <a:cxn ang="0">
-                              <a:pos x="T30" y="T31"/>
-                            </a:cxn>
-                            <a:cxn ang="0">
-                              <a:pos x="T32" y="T33"/>
-                            </a:cxn>
-                            <a:cxn ang="0">
-                              <a:pos x="T34" y="T35"/>
-                            </a:cxn>
-                            <a:cxn ang="0">
-                              <a:pos x="T36" y="T37"/>
-                            </a:cxn>
-                            <a:cxn ang="0">
-                              <a:pos x="T38" y="T39"/>
-                            </a:cxn>
-                            <a:cxn ang="0">
-                              <a:pos x="T40" y="T41"/>
-                            </a:cxn>
-                            <a:cxn ang="0">
-                              <a:pos x="T42" y="T43"/>
-                            </a:cxn>
-                            <a:cxn ang="0">
-                              <a:pos x="T44" y="T45"/>
-                            </a:cxn>
-                            <a:cxn ang="0">
-                              <a:pos x="T46" y="T47"/>
-                            </a:cxn>
-                            <a:cxn ang="0">
-                              <a:pos x="T48" y="T49"/>
-                            </a:cxn>
-                            <a:cxn ang="0">
-                              <a:pos x="T50" y="T51"/>
-                            </a:cxn>
-                            <a:cxn ang="0">
-                              <a:pos x="T52" y="T53"/>
-                            </a:cxn>
-                            <a:cxn ang="0">
-                              <a:pos x="T54" y="T55"/>
-                            </a:cxn>
-                            <a:cxn ang="0">
-                              <a:pos x="T56" y="T57"/>
-                            </a:cxn>
-                            <a:cxn ang="0">
-                              <a:pos x="T58" y="T59"/>
-                            </a:cxn>
-                            <a:cxn ang="0">
-                              <a:pos x="T60" y="T61"/>
-                            </a:cxn>
-                            <a:cxn ang="0">
-                              <a:pos x="T62" y="T63"/>
-                            </a:cxn>
-                            <a:cxn ang="0">
-                              <a:pos x="T64" y="T65"/>
-                            </a:cxn>
-                            <a:cxn ang="0">
-                              <a:pos x="T66" y="T67"/>
-                            </a:cxn>
-                            <a:cxn ang="0">
-                              <a:pos x="T68" y="T69"/>
-                            </a:cxn>
-                            <a:cxn ang="0">
-                              <a:pos x="T70" y="T71"/>
-                            </a:cxn>
-                            <a:cxn ang="0">
-                              <a:pos x="T72" y="T73"/>
-                            </a:cxn>
-                            <a:cxn ang="0">
-                              <a:pos x="T74" y="T75"/>
-                            </a:cxn>
-                            <a:cxn ang="0">
-                              <a:pos x="T76" y="T77"/>
-                            </a:cxn>
-                            <a:cxn ang="0">
-                              <a:pos x="T78" y="T79"/>
-                            </a:cxn>
-                            <a:cxn ang="0">
-                              <a:pos x="T80" y="T81"/>
-                            </a:cxn>
-                            <a:cxn ang="0">
-                              <a:pos x="T82" y="T83"/>
-                            </a:cxn>
-                            <a:cxn ang="0">
-                              <a:pos x="T84" y="T85"/>
-                            </a:cxn>
-                            <a:cxn ang="0">
-                              <a:pos x="T86" y="T87"/>
-                            </a:cxn>
-                            <a:cxn ang="0">
-                              <a:pos x="T88" y="T89"/>
-                            </a:cxn>
-                            <a:cxn ang="0">
-                              <a:pos x="T90" y="T91"/>
-                            </a:cxn>
-                            <a:cxn ang="0">
-                              <a:pos x="T92" y="T93"/>
-                            </a:cxn>
-                            <a:cxn ang="0">
-                              <a:pos x="T94" y="T95"/>
-                            </a:cxn>
-                            <a:cxn ang="0">
-                              <a:pos x="T96" y="T97"/>
-                            </a:cxn>
-                            <a:cxn ang="0">
-                              <a:pos x="T98" y="T99"/>
-                            </a:cxn>
-                            <a:cxn ang="0">
-                              <a:pos x="T100" y="T101"/>
-                            </a:cxn>
-                            <a:cxn ang="0">
-                              <a:pos x="T102" y="T103"/>
-                            </a:cxn>
-                            <a:cxn ang="0">
-                              <a:pos x="T104" y="T105"/>
-                            </a:cxn>
-                            <a:cxn ang="0">
-                              <a:pos x="T106" y="T107"/>
-                            </a:cxn>
-                            <a:cxn ang="0">
-                              <a:pos x="T108" y="T109"/>
-                            </a:cxn>
-                            <a:cxn ang="0">
-                              <a:pos x="T110" y="T111"/>
-                            </a:cxn>
-                            <a:cxn ang="0">
-                              <a:pos x="T112" y="T113"/>
-                            </a:cxn>
-                            <a:cxn ang="0">
-                              <a:pos x="T114" y="T115"/>
-                            </a:cxn>
-                            <a:cxn ang="0">
-                              <a:pos x="T116" y="T117"/>
-                            </a:cxn>
-                            <a:cxn ang="0">
-                              <a:pos x="T118" y="T119"/>
-                            </a:cxn>
-                            <a:cxn ang="0">
-                              <a:pos x="T120" y="T121"/>
-                            </a:cxn>
-                            <a:cxn ang="0">
-                              <a:pos x="T122" y="T123"/>
-                            </a:cxn>
-                            <a:cxn ang="0">
-                              <a:pos x="T124" y="T125"/>
-                            </a:cxn>
-                          </a:cxnLst>
-                          <a:rect l="0" t="0" r="r" b="b"/>
-                          <a:pathLst>
-                            <a:path w="2691" h="2691">
-                              <a:moveTo>
-                                <a:pt x="1942" y="1975"/>
-                              </a:moveTo>
-                              <a:lnTo>
-                                <a:pt x="1921" y="2043"/>
-                              </a:lnTo>
-                              <a:lnTo>
-                                <a:pt x="1895" y="2108"/>
-                              </a:lnTo>
-                              <a:lnTo>
-                                <a:pt x="1864" y="2172"/>
-                              </a:lnTo>
-                              <a:lnTo>
-                                <a:pt x="1830" y="2233"/>
-                              </a:lnTo>
-                              <a:lnTo>
-                                <a:pt x="1794" y="2292"/>
-                              </a:lnTo>
-                              <a:lnTo>
-                                <a:pt x="1758" y="2346"/>
-                              </a:lnTo>
-                              <a:lnTo>
-                                <a:pt x="1720" y="2399"/>
-                              </a:lnTo>
-                              <a:lnTo>
-                                <a:pt x="1684" y="2446"/>
-                              </a:lnTo>
-                              <a:lnTo>
-                                <a:pt x="1651" y="2490"/>
-                              </a:lnTo>
-                              <a:lnTo>
-                                <a:pt x="1711" y="2468"/>
-                              </a:lnTo>
-                              <a:lnTo>
-                                <a:pt x="1773" y="2443"/>
-                              </a:lnTo>
-                              <a:lnTo>
-                                <a:pt x="1835" y="2415"/>
-                              </a:lnTo>
-                              <a:lnTo>
-                                <a:pt x="1897" y="2384"/>
-                              </a:lnTo>
-                              <a:lnTo>
-                                <a:pt x="1957" y="2348"/>
-                              </a:lnTo>
-                              <a:lnTo>
-                                <a:pt x="2017" y="2312"/>
-                              </a:lnTo>
-                              <a:lnTo>
-                                <a:pt x="2075" y="2273"/>
-                              </a:lnTo>
-                              <a:lnTo>
-                                <a:pt x="2128" y="2230"/>
-                              </a:lnTo>
-                              <a:lnTo>
-                                <a:pt x="2179" y="2187"/>
-                              </a:lnTo>
-                              <a:lnTo>
-                                <a:pt x="2226" y="2141"/>
-                              </a:lnTo>
-                              <a:lnTo>
-                                <a:pt x="2267" y="2095"/>
-                              </a:lnTo>
-                              <a:lnTo>
-                                <a:pt x="2210" y="2067"/>
-                              </a:lnTo>
-                              <a:lnTo>
-                                <a:pt x="2147" y="2041"/>
-                              </a:lnTo>
-                              <a:lnTo>
-                                <a:pt x="2082" y="2016"/>
-                              </a:lnTo>
-                              <a:lnTo>
-                                <a:pt x="2013" y="1994"/>
-                              </a:lnTo>
-                              <a:lnTo>
-                                <a:pt x="1942" y="1975"/>
-                              </a:lnTo>
-                              <a:close/>
-                              <a:moveTo>
-                                <a:pt x="767" y="1973"/>
-                              </a:moveTo>
-                              <a:lnTo>
-                                <a:pt x="691" y="1994"/>
-                              </a:lnTo>
-                              <a:lnTo>
-                                <a:pt x="620" y="2018"/>
-                              </a:lnTo>
-                              <a:lnTo>
-                                <a:pt x="553" y="2045"/>
-                              </a:lnTo>
-                              <a:lnTo>
-                                <a:pt x="490" y="2073"/>
-                              </a:lnTo>
-                              <a:lnTo>
-                                <a:pt x="431" y="2104"/>
-                              </a:lnTo>
-                              <a:lnTo>
-                                <a:pt x="478" y="2156"/>
-                              </a:lnTo>
-                              <a:lnTo>
-                                <a:pt x="531" y="2205"/>
-                              </a:lnTo>
-                              <a:lnTo>
-                                <a:pt x="587" y="2252"/>
-                              </a:lnTo>
-                              <a:lnTo>
-                                <a:pt x="648" y="2296"/>
-                              </a:lnTo>
-                              <a:lnTo>
-                                <a:pt x="711" y="2337"/>
-                              </a:lnTo>
-                              <a:lnTo>
-                                <a:pt x="778" y="2375"/>
-                              </a:lnTo>
-                              <a:lnTo>
-                                <a:pt x="845" y="2409"/>
-                              </a:lnTo>
-                              <a:lnTo>
-                                <a:pt x="914" y="2440"/>
-                              </a:lnTo>
-                              <a:lnTo>
-                                <a:pt x="984" y="2466"/>
-                              </a:lnTo>
-                              <a:lnTo>
-                                <a:pt x="1051" y="2490"/>
-                              </a:lnTo>
-                              <a:lnTo>
-                                <a:pt x="1017" y="2446"/>
-                              </a:lnTo>
-                              <a:lnTo>
-                                <a:pt x="982" y="2399"/>
-                              </a:lnTo>
-                              <a:lnTo>
-                                <a:pt x="945" y="2347"/>
-                              </a:lnTo>
-                              <a:lnTo>
-                                <a:pt x="910" y="2292"/>
-                              </a:lnTo>
-                              <a:lnTo>
-                                <a:pt x="875" y="2234"/>
-                              </a:lnTo>
-                              <a:lnTo>
-                                <a:pt x="842" y="2173"/>
-                              </a:lnTo>
-                              <a:lnTo>
-                                <a:pt x="813" y="2108"/>
-                              </a:lnTo>
-                              <a:lnTo>
-                                <a:pt x="787" y="2042"/>
-                              </a:lnTo>
-                              <a:lnTo>
-                                <a:pt x="767" y="1973"/>
-                              </a:lnTo>
-                              <a:close/>
-                              <a:moveTo>
-                                <a:pt x="1260" y="1906"/>
-                              </a:moveTo>
-                              <a:lnTo>
-                                <a:pt x="1250" y="1906"/>
-                              </a:lnTo>
-                              <a:lnTo>
-                                <a:pt x="1234" y="1907"/>
-                              </a:lnTo>
-                              <a:lnTo>
-                                <a:pt x="1213" y="1907"/>
-                              </a:lnTo>
-                              <a:lnTo>
-                                <a:pt x="1189" y="1908"/>
-                              </a:lnTo>
-                              <a:lnTo>
-                                <a:pt x="1161" y="1909"/>
-                              </a:lnTo>
-                              <a:lnTo>
-                                <a:pt x="1132" y="1910"/>
-                              </a:lnTo>
-                              <a:lnTo>
-                                <a:pt x="1101" y="1911"/>
-                              </a:lnTo>
-                              <a:lnTo>
-                                <a:pt x="1069" y="1912"/>
-                              </a:lnTo>
-                              <a:lnTo>
-                                <a:pt x="1037" y="1914"/>
-                              </a:lnTo>
-                              <a:lnTo>
-                                <a:pt x="1006" y="1916"/>
-                              </a:lnTo>
-                              <a:lnTo>
-                                <a:pt x="976" y="1919"/>
-                              </a:lnTo>
-                              <a:lnTo>
-                                <a:pt x="948" y="1921"/>
-                              </a:lnTo>
-                              <a:lnTo>
-                                <a:pt x="922" y="1924"/>
-                              </a:lnTo>
-                              <a:lnTo>
-                                <a:pt x="900" y="1928"/>
-                              </a:lnTo>
-                              <a:lnTo>
-                                <a:pt x="912" y="1970"/>
-                              </a:lnTo>
-                              <a:lnTo>
-                                <a:pt x="927" y="2012"/>
-                              </a:lnTo>
-                              <a:lnTo>
-                                <a:pt x="944" y="2053"/>
-                              </a:lnTo>
-                              <a:lnTo>
-                                <a:pt x="963" y="2093"/>
-                              </a:lnTo>
-                              <a:lnTo>
-                                <a:pt x="982" y="2133"/>
-                              </a:lnTo>
-                              <a:lnTo>
-                                <a:pt x="1003" y="2172"/>
-                              </a:lnTo>
-                              <a:lnTo>
-                                <a:pt x="1025" y="2209"/>
-                              </a:lnTo>
-                              <a:lnTo>
-                                <a:pt x="1047" y="2244"/>
-                              </a:lnTo>
-                              <a:lnTo>
-                                <a:pt x="1071" y="2279"/>
-                              </a:lnTo>
-                              <a:lnTo>
-                                <a:pt x="1094" y="2312"/>
-                              </a:lnTo>
-                              <a:lnTo>
-                                <a:pt x="1116" y="2342"/>
-                              </a:lnTo>
-                              <a:lnTo>
-                                <a:pt x="1138" y="2371"/>
-                              </a:lnTo>
-                              <a:lnTo>
-                                <a:pt x="1159" y="2399"/>
-                              </a:lnTo>
-                              <a:lnTo>
-                                <a:pt x="1179" y="2423"/>
-                              </a:lnTo>
-                              <a:lnTo>
-                                <a:pt x="1198" y="2445"/>
-                              </a:lnTo>
-                              <a:lnTo>
-                                <a:pt x="1215" y="2464"/>
-                              </a:lnTo>
-                              <a:lnTo>
-                                <a:pt x="1230" y="2481"/>
-                              </a:lnTo>
-                              <a:lnTo>
-                                <a:pt x="1243" y="2495"/>
-                              </a:lnTo>
-                              <a:lnTo>
-                                <a:pt x="1253" y="2506"/>
-                              </a:lnTo>
-                              <a:lnTo>
-                                <a:pt x="1261" y="2513"/>
-                              </a:lnTo>
-                              <a:lnTo>
-                                <a:pt x="1265" y="2517"/>
-                              </a:lnTo>
-                              <a:lnTo>
-                                <a:pt x="1266" y="2518"/>
-                              </a:lnTo>
-                              <a:lnTo>
-                                <a:pt x="1260" y="1906"/>
-                              </a:lnTo>
-                              <a:close/>
-                              <a:moveTo>
-                                <a:pt x="1436" y="1905"/>
-                              </a:moveTo>
-                              <a:lnTo>
-                                <a:pt x="1418" y="2520"/>
-                              </a:lnTo>
-                              <a:lnTo>
-                                <a:pt x="1419" y="2518"/>
-                              </a:lnTo>
-                              <a:lnTo>
-                                <a:pt x="1424" y="2512"/>
-                              </a:lnTo>
-                              <a:lnTo>
-                                <a:pt x="1433" y="2503"/>
-                              </a:lnTo>
-                              <a:lnTo>
-                                <a:pt x="1445" y="2490"/>
-                              </a:lnTo>
-                              <a:lnTo>
-                                <a:pt x="1460" y="2474"/>
-                              </a:lnTo>
-                              <a:lnTo>
-                                <a:pt x="1478" y="2456"/>
-                              </a:lnTo>
-                              <a:lnTo>
-                                <a:pt x="1497" y="2436"/>
-                              </a:lnTo>
-                              <a:lnTo>
-                                <a:pt x="1520" y="2412"/>
-                              </a:lnTo>
-                              <a:lnTo>
-                                <a:pt x="1543" y="2387"/>
-                              </a:lnTo>
-                              <a:lnTo>
-                                <a:pt x="1567" y="2358"/>
-                              </a:lnTo>
-                              <a:lnTo>
-                                <a:pt x="1592" y="2327"/>
-                              </a:lnTo>
-                              <a:lnTo>
-                                <a:pt x="1618" y="2295"/>
-                              </a:lnTo>
-                              <a:lnTo>
-                                <a:pt x="1644" y="2260"/>
-                              </a:lnTo>
-                              <a:lnTo>
-                                <a:pt x="1669" y="2224"/>
-                              </a:lnTo>
-                              <a:lnTo>
-                                <a:pt x="1694" y="2187"/>
-                              </a:lnTo>
-                              <a:lnTo>
-                                <a:pt x="1717" y="2147"/>
-                              </a:lnTo>
-                              <a:lnTo>
-                                <a:pt x="1740" y="2107"/>
-                              </a:lnTo>
-                              <a:lnTo>
-                                <a:pt x="1761" y="2066"/>
-                              </a:lnTo>
-                              <a:lnTo>
-                                <a:pt x="1779" y="2022"/>
-                              </a:lnTo>
-                              <a:lnTo>
-                                <a:pt x="1795" y="1979"/>
-                              </a:lnTo>
-                              <a:lnTo>
-                                <a:pt x="1808" y="1935"/>
-                              </a:lnTo>
-                              <a:lnTo>
-                                <a:pt x="1782" y="1931"/>
-                              </a:lnTo>
-                              <a:lnTo>
-                                <a:pt x="1751" y="1926"/>
-                              </a:lnTo>
-                              <a:lnTo>
-                                <a:pt x="1718" y="1923"/>
-                              </a:lnTo>
-                              <a:lnTo>
-                                <a:pt x="1684" y="1920"/>
-                              </a:lnTo>
-                              <a:lnTo>
-                                <a:pt x="1649" y="1917"/>
-                              </a:lnTo>
-                              <a:lnTo>
-                                <a:pt x="1613" y="1915"/>
-                              </a:lnTo>
-                              <a:lnTo>
-                                <a:pt x="1579" y="1913"/>
-                              </a:lnTo>
-                              <a:lnTo>
-                                <a:pt x="1546" y="1912"/>
-                              </a:lnTo>
-                              <a:lnTo>
-                                <a:pt x="1517" y="1910"/>
-                              </a:lnTo>
-                              <a:lnTo>
-                                <a:pt x="1489" y="1909"/>
-                              </a:lnTo>
-                              <a:lnTo>
-                                <a:pt x="1468" y="1908"/>
-                              </a:lnTo>
-                              <a:lnTo>
-                                <a:pt x="1451" y="1907"/>
-                              </a:lnTo>
-                              <a:lnTo>
-                                <a:pt x="1440" y="1906"/>
-                              </a:lnTo>
-                              <a:lnTo>
-                                <a:pt x="1436" y="1905"/>
-                              </a:lnTo>
-                              <a:close/>
-                              <a:moveTo>
-                                <a:pt x="2016" y="1420"/>
-                              </a:moveTo>
-                              <a:lnTo>
-                                <a:pt x="2010" y="1526"/>
-                              </a:lnTo>
-                              <a:lnTo>
-                                <a:pt x="2001" y="1629"/>
-                              </a:lnTo>
-                              <a:lnTo>
-                                <a:pt x="1988" y="1729"/>
-                              </a:lnTo>
-                              <a:lnTo>
-                                <a:pt x="1972" y="1827"/>
-                              </a:lnTo>
-                              <a:lnTo>
-                                <a:pt x="2042" y="1845"/>
-                              </a:lnTo>
-                              <a:lnTo>
-                                <a:pt x="2111" y="1866"/>
-                              </a:lnTo>
-                              <a:lnTo>
-                                <a:pt x="2177" y="1889"/>
-                              </a:lnTo>
-                              <a:lnTo>
-                                <a:pt x="2240" y="1914"/>
-                              </a:lnTo>
-                              <a:lnTo>
-                                <a:pt x="2301" y="1941"/>
-                              </a:lnTo>
-                              <a:lnTo>
-                                <a:pt x="2357" y="1970"/>
-                              </a:lnTo>
-                              <a:lnTo>
-                                <a:pt x="2398" y="1899"/>
-                              </a:lnTo>
-                              <a:lnTo>
-                                <a:pt x="2434" y="1826"/>
-                              </a:lnTo>
-                              <a:lnTo>
-                                <a:pt x="2465" y="1749"/>
-                              </a:lnTo>
-                              <a:lnTo>
-                                <a:pt x="2491" y="1670"/>
-                              </a:lnTo>
-                              <a:lnTo>
-                                <a:pt x="2511" y="1588"/>
-                              </a:lnTo>
-                              <a:lnTo>
-                                <a:pt x="2526" y="1505"/>
-                              </a:lnTo>
-                              <a:lnTo>
-                                <a:pt x="2535" y="1420"/>
-                              </a:lnTo>
-                              <a:lnTo>
-                                <a:pt x="2016" y="1420"/>
-                              </a:lnTo>
-                              <a:close/>
-                              <a:moveTo>
-                                <a:pt x="1428" y="1420"/>
-                              </a:moveTo>
-                              <a:lnTo>
-                                <a:pt x="1428" y="1754"/>
-                              </a:lnTo>
-                              <a:lnTo>
-                                <a:pt x="1531" y="1759"/>
-                              </a:lnTo>
-                              <a:lnTo>
-                                <a:pt x="1632" y="1768"/>
-                              </a:lnTo>
-                              <a:lnTo>
-                                <a:pt x="1731" y="1780"/>
-                              </a:lnTo>
-                              <a:lnTo>
-                                <a:pt x="1828" y="1795"/>
-                              </a:lnTo>
-                              <a:lnTo>
-                                <a:pt x="1842" y="1708"/>
-                              </a:lnTo>
-                              <a:lnTo>
-                                <a:pt x="1854" y="1615"/>
-                              </a:lnTo>
-                              <a:lnTo>
-                                <a:pt x="1861" y="1519"/>
-                              </a:lnTo>
-                              <a:lnTo>
-                                <a:pt x="1866" y="1420"/>
-                              </a:lnTo>
-                              <a:lnTo>
-                                <a:pt x="1428" y="1420"/>
-                              </a:lnTo>
-                              <a:close/>
-                              <a:moveTo>
-                                <a:pt x="842" y="1420"/>
-                              </a:moveTo>
-                              <a:lnTo>
-                                <a:pt x="847" y="1520"/>
-                              </a:lnTo>
-                              <a:lnTo>
-                                <a:pt x="855" y="1616"/>
-                              </a:lnTo>
-                              <a:lnTo>
-                                <a:pt x="866" y="1709"/>
-                              </a:lnTo>
-                              <a:lnTo>
-                                <a:pt x="880" y="1797"/>
-                              </a:lnTo>
-                              <a:lnTo>
-                                <a:pt x="976" y="1781"/>
-                              </a:lnTo>
-                              <a:lnTo>
-                                <a:pt x="1074" y="1769"/>
-                              </a:lnTo>
-                              <a:lnTo>
-                                <a:pt x="1174" y="1760"/>
-                              </a:lnTo>
-                              <a:lnTo>
-                                <a:pt x="1276" y="1755"/>
-                              </a:lnTo>
-                              <a:lnTo>
-                                <a:pt x="1276" y="1420"/>
-                              </a:lnTo>
-                              <a:lnTo>
-                                <a:pt x="842" y="1420"/>
-                              </a:lnTo>
-                              <a:close/>
-                              <a:moveTo>
-                                <a:pt x="156" y="1420"/>
-                              </a:moveTo>
-                              <a:lnTo>
-                                <a:pt x="163" y="1496"/>
-                              </a:lnTo>
-                              <a:lnTo>
-                                <a:pt x="175" y="1571"/>
-                              </a:lnTo>
-                              <a:lnTo>
-                                <a:pt x="193" y="1644"/>
-                              </a:lnTo>
-                              <a:lnTo>
-                                <a:pt x="214" y="1716"/>
-                              </a:lnTo>
-                              <a:lnTo>
-                                <a:pt x="239" y="1785"/>
-                              </a:lnTo>
-                              <a:lnTo>
-                                <a:pt x="269" y="1853"/>
-                              </a:lnTo>
-                              <a:lnTo>
-                                <a:pt x="303" y="1918"/>
-                              </a:lnTo>
-                              <a:lnTo>
-                                <a:pt x="341" y="1981"/>
-                              </a:lnTo>
-                              <a:lnTo>
-                                <a:pt x="398" y="1950"/>
-                              </a:lnTo>
-                              <a:lnTo>
-                                <a:pt x="459" y="1920"/>
-                              </a:lnTo>
-                              <a:lnTo>
-                                <a:pt x="524" y="1893"/>
-                              </a:lnTo>
-                              <a:lnTo>
-                                <a:pt x="591" y="1868"/>
-                              </a:lnTo>
-                              <a:lnTo>
-                                <a:pt x="662" y="1845"/>
-                              </a:lnTo>
-                              <a:lnTo>
-                                <a:pt x="736" y="1825"/>
-                              </a:lnTo>
-                              <a:lnTo>
-                                <a:pt x="720" y="1728"/>
-                              </a:lnTo>
-                              <a:lnTo>
-                                <a:pt x="707" y="1628"/>
-                              </a:lnTo>
-                              <a:lnTo>
-                                <a:pt x="698" y="1525"/>
-                              </a:lnTo>
-                              <a:lnTo>
-                                <a:pt x="692" y="1420"/>
-                              </a:lnTo>
-                              <a:lnTo>
-                                <a:pt x="156" y="1420"/>
-                              </a:lnTo>
-                              <a:close/>
-                              <a:moveTo>
-                                <a:pt x="1816" y="832"/>
-                              </a:moveTo>
-                              <a:lnTo>
-                                <a:pt x="1722" y="847"/>
-                              </a:lnTo>
-                              <a:lnTo>
-                                <a:pt x="1626" y="858"/>
-                              </a:lnTo>
-                              <a:lnTo>
-                                <a:pt x="1528" y="867"/>
-                              </a:lnTo>
-                              <a:lnTo>
-                                <a:pt x="1428" y="872"/>
-                              </a:lnTo>
-                              <a:lnTo>
-                                <a:pt x="1428" y="1269"/>
-                              </a:lnTo>
-                              <a:lnTo>
-                                <a:pt x="1865" y="1269"/>
-                              </a:lnTo>
-                              <a:lnTo>
-                                <a:pt x="1861" y="1175"/>
-                              </a:lnTo>
-                              <a:lnTo>
-                                <a:pt x="1854" y="1084"/>
-                              </a:lnTo>
-                              <a:lnTo>
-                                <a:pt x="1844" y="996"/>
-                              </a:lnTo>
-                              <a:lnTo>
-                                <a:pt x="1831" y="912"/>
-                              </a:lnTo>
-                              <a:lnTo>
-                                <a:pt x="1816" y="832"/>
-                              </a:lnTo>
-                              <a:close/>
-                              <a:moveTo>
-                                <a:pt x="892" y="831"/>
-                              </a:moveTo>
-                              <a:lnTo>
-                                <a:pt x="877" y="911"/>
-                              </a:lnTo>
-                              <a:lnTo>
-                                <a:pt x="864" y="995"/>
-                              </a:lnTo>
-                              <a:lnTo>
-                                <a:pt x="855" y="1083"/>
-                              </a:lnTo>
-                              <a:lnTo>
-                                <a:pt x="847" y="1175"/>
-                              </a:lnTo>
-                              <a:lnTo>
-                                <a:pt x="843" y="1269"/>
-                              </a:lnTo>
-                              <a:lnTo>
-                                <a:pt x="1276" y="1269"/>
-                              </a:lnTo>
-                              <a:lnTo>
-                                <a:pt x="1276" y="871"/>
-                              </a:lnTo>
-                              <a:lnTo>
-                                <a:pt x="1177" y="866"/>
-                              </a:lnTo>
-                              <a:lnTo>
-                                <a:pt x="1081" y="858"/>
-                              </a:lnTo>
-                              <a:lnTo>
-                                <a:pt x="985" y="846"/>
-                              </a:lnTo>
-                              <a:lnTo>
-                                <a:pt x="892" y="831"/>
-                              </a:lnTo>
-                              <a:close/>
-                              <a:moveTo>
-                                <a:pt x="2324" y="669"/>
-                              </a:moveTo>
-                              <a:lnTo>
-                                <a:pt x="2258" y="701"/>
-                              </a:lnTo>
-                              <a:lnTo>
-                                <a:pt x="2190" y="731"/>
-                              </a:lnTo>
-                              <a:lnTo>
-                                <a:pt x="2116" y="758"/>
-                              </a:lnTo>
-                              <a:lnTo>
-                                <a:pt x="2040" y="782"/>
-                              </a:lnTo>
-                              <a:lnTo>
-                                <a:pt x="1961" y="804"/>
-                              </a:lnTo>
-                              <a:lnTo>
-                                <a:pt x="1978" y="891"/>
-                              </a:lnTo>
-                              <a:lnTo>
-                                <a:pt x="1992" y="982"/>
-                              </a:lnTo>
-                              <a:lnTo>
-                                <a:pt x="2003" y="1075"/>
-                              </a:lnTo>
-                              <a:lnTo>
-                                <a:pt x="2011" y="1171"/>
-                              </a:lnTo>
-                              <a:lnTo>
-                                <a:pt x="2016" y="1269"/>
-                              </a:lnTo>
-                              <a:lnTo>
-                                <a:pt x="2534" y="1269"/>
-                              </a:lnTo>
-                              <a:lnTo>
-                                <a:pt x="2526" y="1186"/>
-                              </a:lnTo>
-                              <a:lnTo>
-                                <a:pt x="2511" y="1105"/>
-                              </a:lnTo>
-                              <a:lnTo>
-                                <a:pt x="2492" y="1026"/>
-                              </a:lnTo>
-                              <a:lnTo>
-                                <a:pt x="2468" y="950"/>
-                              </a:lnTo>
-                              <a:lnTo>
-                                <a:pt x="2440" y="876"/>
-                              </a:lnTo>
-                              <a:lnTo>
-                                <a:pt x="2406" y="804"/>
-                              </a:lnTo>
-                              <a:lnTo>
-                                <a:pt x="2367" y="735"/>
-                              </a:lnTo>
-                              <a:lnTo>
-                                <a:pt x="2324" y="669"/>
-                              </a:lnTo>
-                              <a:close/>
-                              <a:moveTo>
-                                <a:pt x="372" y="660"/>
-                              </a:moveTo>
-                              <a:lnTo>
-                                <a:pt x="347" y="696"/>
-                              </a:lnTo>
-                              <a:lnTo>
-                                <a:pt x="322" y="732"/>
-                              </a:lnTo>
-                              <a:lnTo>
-                                <a:pt x="300" y="767"/>
-                              </a:lnTo>
-                              <a:lnTo>
-                                <a:pt x="278" y="802"/>
-                              </a:lnTo>
-                              <a:lnTo>
-                                <a:pt x="258" y="839"/>
-                              </a:lnTo>
-                              <a:lnTo>
-                                <a:pt x="240" y="876"/>
-                              </a:lnTo>
-                              <a:lnTo>
-                                <a:pt x="224" y="914"/>
-                              </a:lnTo>
-                              <a:lnTo>
-                                <a:pt x="209" y="955"/>
-                              </a:lnTo>
-                              <a:lnTo>
-                                <a:pt x="196" y="998"/>
-                              </a:lnTo>
-                              <a:lnTo>
-                                <a:pt x="185" y="1044"/>
-                              </a:lnTo>
-                              <a:lnTo>
-                                <a:pt x="175" y="1093"/>
-                              </a:lnTo>
-                              <a:lnTo>
-                                <a:pt x="167" y="1146"/>
-                              </a:lnTo>
-                              <a:lnTo>
-                                <a:pt x="161" y="1204"/>
-                              </a:lnTo>
-                              <a:lnTo>
-                                <a:pt x="157" y="1267"/>
-                              </a:lnTo>
-                              <a:lnTo>
-                                <a:pt x="692" y="1267"/>
-                              </a:lnTo>
-                              <a:lnTo>
-                                <a:pt x="694" y="1209"/>
-                              </a:lnTo>
-                              <a:lnTo>
-                                <a:pt x="695" y="1160"/>
-                              </a:lnTo>
-                              <a:lnTo>
-                                <a:pt x="697" y="1115"/>
-                              </a:lnTo>
-                              <a:lnTo>
-                                <a:pt x="700" y="1077"/>
-                              </a:lnTo>
-                              <a:lnTo>
-                                <a:pt x="702" y="1044"/>
-                              </a:lnTo>
-                              <a:lnTo>
-                                <a:pt x="705" y="1013"/>
-                              </a:lnTo>
-                              <a:lnTo>
-                                <a:pt x="709" y="987"/>
-                              </a:lnTo>
-                              <a:lnTo>
-                                <a:pt x="712" y="963"/>
-                              </a:lnTo>
-                              <a:lnTo>
-                                <a:pt x="716" y="941"/>
-                              </a:lnTo>
-                              <a:lnTo>
-                                <a:pt x="721" y="919"/>
-                              </a:lnTo>
-                              <a:lnTo>
-                                <a:pt x="726" y="899"/>
-                              </a:lnTo>
-                              <a:lnTo>
-                                <a:pt x="731" y="878"/>
-                              </a:lnTo>
-                              <a:lnTo>
-                                <a:pt x="736" y="855"/>
-                              </a:lnTo>
-                              <a:lnTo>
-                                <a:pt x="743" y="831"/>
-                              </a:lnTo>
-                              <a:lnTo>
-                                <a:pt x="749" y="803"/>
-                              </a:lnTo>
-                              <a:lnTo>
-                                <a:pt x="678" y="785"/>
-                              </a:lnTo>
-                              <a:lnTo>
-                                <a:pt x="611" y="764"/>
-                              </a:lnTo>
-                              <a:lnTo>
-                                <a:pt x="548" y="741"/>
-                              </a:lnTo>
-                              <a:lnTo>
-                                <a:pt x="486" y="716"/>
-                              </a:lnTo>
-                              <a:lnTo>
-                                <a:pt x="428" y="688"/>
-                              </a:lnTo>
-                              <a:lnTo>
-                                <a:pt x="372" y="660"/>
-                              </a:lnTo>
-                              <a:close/>
-                              <a:moveTo>
-                                <a:pt x="1717" y="217"/>
-                              </a:moveTo>
-                              <a:lnTo>
-                                <a:pt x="1754" y="267"/>
-                              </a:lnTo>
-                              <a:lnTo>
-                                <a:pt x="1787" y="321"/>
-                              </a:lnTo>
-                              <a:lnTo>
-                                <a:pt x="1819" y="381"/>
-                              </a:lnTo>
-                              <a:lnTo>
-                                <a:pt x="1849" y="444"/>
-                              </a:lnTo>
-                              <a:lnTo>
-                                <a:pt x="1877" y="511"/>
-                              </a:lnTo>
-                              <a:lnTo>
-                                <a:pt x="1902" y="581"/>
-                              </a:lnTo>
-                              <a:lnTo>
-                                <a:pt x="1925" y="656"/>
-                              </a:lnTo>
-                              <a:lnTo>
-                                <a:pt x="1991" y="638"/>
-                              </a:lnTo>
-                              <a:lnTo>
-                                <a:pt x="2054" y="619"/>
-                              </a:lnTo>
-                              <a:lnTo>
-                                <a:pt x="2114" y="596"/>
-                              </a:lnTo>
-                              <a:lnTo>
-                                <a:pt x="2171" y="573"/>
-                              </a:lnTo>
-                              <a:lnTo>
-                                <a:pt x="2226" y="549"/>
-                              </a:lnTo>
-                              <a:lnTo>
-                                <a:pt x="2172" y="495"/>
-                              </a:lnTo>
-                              <a:lnTo>
-                                <a:pt x="2116" y="443"/>
-                              </a:lnTo>
-                              <a:lnTo>
-                                <a:pt x="2056" y="395"/>
-                              </a:lnTo>
-                              <a:lnTo>
-                                <a:pt x="1994" y="351"/>
-                              </a:lnTo>
-                              <a:lnTo>
-                                <a:pt x="1929" y="311"/>
-                              </a:lnTo>
-                              <a:lnTo>
-                                <a:pt x="1861" y="275"/>
-                              </a:lnTo>
-                              <a:lnTo>
-                                <a:pt x="1791" y="243"/>
-                              </a:lnTo>
-                              <a:lnTo>
-                                <a:pt x="1717" y="217"/>
-                              </a:lnTo>
-                              <a:close/>
-                              <a:moveTo>
-                                <a:pt x="998" y="209"/>
-                              </a:moveTo>
-                              <a:lnTo>
-                                <a:pt x="922" y="235"/>
-                              </a:lnTo>
-                              <a:lnTo>
-                                <a:pt x="849" y="267"/>
-                              </a:lnTo>
-                              <a:lnTo>
-                                <a:pt x="778" y="302"/>
-                              </a:lnTo>
-                              <a:lnTo>
-                                <a:pt x="710" y="342"/>
-                              </a:lnTo>
-                              <a:lnTo>
-                                <a:pt x="646" y="387"/>
-                              </a:lnTo>
-                              <a:lnTo>
-                                <a:pt x="584" y="435"/>
-                              </a:lnTo>
-                              <a:lnTo>
-                                <a:pt x="526" y="488"/>
-                              </a:lnTo>
-                              <a:lnTo>
-                                <a:pt x="471" y="543"/>
-                              </a:lnTo>
-                              <a:lnTo>
-                                <a:pt x="527" y="569"/>
-                              </a:lnTo>
-                              <a:lnTo>
-                                <a:pt x="586" y="594"/>
-                              </a:lnTo>
-                              <a:lnTo>
-                                <a:pt x="648" y="619"/>
-                              </a:lnTo>
-                              <a:lnTo>
-                                <a:pt x="713" y="640"/>
-                              </a:lnTo>
-                              <a:lnTo>
-                                <a:pt x="782" y="658"/>
-                              </a:lnTo>
-                              <a:lnTo>
-                                <a:pt x="806" y="582"/>
-                              </a:lnTo>
-                              <a:lnTo>
-                                <a:pt x="832" y="510"/>
-                              </a:lnTo>
-                              <a:lnTo>
-                                <a:pt x="861" y="440"/>
-                              </a:lnTo>
-                              <a:lnTo>
-                                <a:pt x="892" y="376"/>
-                              </a:lnTo>
-                              <a:lnTo>
-                                <a:pt x="925" y="315"/>
-                              </a:lnTo>
-                              <a:lnTo>
-                                <a:pt x="961" y="259"/>
-                              </a:lnTo>
-                              <a:lnTo>
-                                <a:pt x="998" y="209"/>
-                              </a:lnTo>
-                              <a:close/>
-                              <a:moveTo>
-                                <a:pt x="1276" y="172"/>
-                              </a:moveTo>
-                              <a:lnTo>
-                                <a:pt x="1239" y="189"/>
-                              </a:lnTo>
-                              <a:lnTo>
-                                <a:pt x="1204" y="213"/>
-                              </a:lnTo>
-                              <a:lnTo>
-                                <a:pt x="1168" y="243"/>
-                              </a:lnTo>
-                              <a:lnTo>
-                                <a:pt x="1133" y="279"/>
-                              </a:lnTo>
-                              <a:lnTo>
-                                <a:pt x="1100" y="321"/>
-                              </a:lnTo>
-                              <a:lnTo>
-                                <a:pt x="1067" y="368"/>
-                              </a:lnTo>
-                              <a:lnTo>
-                                <a:pt x="1036" y="421"/>
-                              </a:lnTo>
-                              <a:lnTo>
-                                <a:pt x="1007" y="479"/>
-                              </a:lnTo>
-                              <a:lnTo>
-                                <a:pt x="979" y="543"/>
-                              </a:lnTo>
-                              <a:lnTo>
-                                <a:pt x="952" y="612"/>
-                              </a:lnTo>
-                              <a:lnTo>
-                                <a:pt x="929" y="684"/>
-                              </a:lnTo>
-                              <a:lnTo>
-                                <a:pt x="1013" y="697"/>
-                              </a:lnTo>
-                              <a:lnTo>
-                                <a:pt x="1099" y="707"/>
-                              </a:lnTo>
-                              <a:lnTo>
-                                <a:pt x="1187" y="716"/>
-                              </a:lnTo>
-                              <a:lnTo>
-                                <a:pt x="1276" y="720"/>
-                              </a:lnTo>
-                              <a:lnTo>
-                                <a:pt x="1276" y="172"/>
-                              </a:lnTo>
-                              <a:close/>
-                              <a:moveTo>
-                                <a:pt x="1428" y="169"/>
-                              </a:moveTo>
-                              <a:lnTo>
-                                <a:pt x="1428" y="721"/>
-                              </a:lnTo>
-                              <a:lnTo>
-                                <a:pt x="1518" y="716"/>
-                              </a:lnTo>
-                              <a:lnTo>
-                                <a:pt x="1606" y="709"/>
-                              </a:lnTo>
-                              <a:lnTo>
-                                <a:pt x="1693" y="697"/>
-                              </a:lnTo>
-                              <a:lnTo>
-                                <a:pt x="1779" y="684"/>
-                              </a:lnTo>
-                              <a:lnTo>
-                                <a:pt x="1755" y="611"/>
-                              </a:lnTo>
-                              <a:lnTo>
-                                <a:pt x="1728" y="541"/>
-                              </a:lnTo>
-                              <a:lnTo>
-                                <a:pt x="1700" y="477"/>
-                              </a:lnTo>
-                              <a:lnTo>
-                                <a:pt x="1671" y="419"/>
-                              </a:lnTo>
-                              <a:lnTo>
-                                <a:pt x="1639" y="365"/>
-                              </a:lnTo>
-                              <a:lnTo>
-                                <a:pt x="1606" y="317"/>
-                              </a:lnTo>
-                              <a:lnTo>
-                                <a:pt x="1572" y="276"/>
-                              </a:lnTo>
-                              <a:lnTo>
-                                <a:pt x="1537" y="239"/>
-                              </a:lnTo>
-                              <a:lnTo>
-                                <a:pt x="1500" y="210"/>
-                              </a:lnTo>
-                              <a:lnTo>
-                                <a:pt x="1464" y="186"/>
-                              </a:lnTo>
-                              <a:lnTo>
-                                <a:pt x="1428" y="169"/>
-                              </a:lnTo>
-                              <a:close/>
-                              <a:moveTo>
-                                <a:pt x="1345" y="0"/>
-                              </a:moveTo>
-                              <a:lnTo>
-                                <a:pt x="1437" y="3"/>
-                              </a:lnTo>
-                              <a:lnTo>
-                                <a:pt x="1528" y="12"/>
-                              </a:lnTo>
-                              <a:lnTo>
-                                <a:pt x="1616" y="27"/>
-                              </a:lnTo>
-                              <a:lnTo>
-                                <a:pt x="1702" y="48"/>
-                              </a:lnTo>
-                              <a:lnTo>
-                                <a:pt x="1787" y="75"/>
-                              </a:lnTo>
-                              <a:lnTo>
-                                <a:pt x="1869" y="106"/>
-                              </a:lnTo>
-                              <a:lnTo>
-                                <a:pt x="1947" y="142"/>
-                              </a:lnTo>
-                              <a:lnTo>
-                                <a:pt x="2024" y="184"/>
-                              </a:lnTo>
-                              <a:lnTo>
-                                <a:pt x="2097" y="230"/>
-                              </a:lnTo>
-                              <a:lnTo>
-                                <a:pt x="2167" y="281"/>
-                              </a:lnTo>
-                              <a:lnTo>
-                                <a:pt x="2234" y="335"/>
-                              </a:lnTo>
-                              <a:lnTo>
-                                <a:pt x="2297" y="395"/>
-                              </a:lnTo>
-                              <a:lnTo>
-                                <a:pt x="2355" y="457"/>
-                              </a:lnTo>
-                              <a:lnTo>
-                                <a:pt x="2411" y="524"/>
-                              </a:lnTo>
-                              <a:lnTo>
-                                <a:pt x="2461" y="593"/>
-                              </a:lnTo>
-                              <a:lnTo>
-                                <a:pt x="2507" y="667"/>
-                              </a:lnTo>
-                              <a:lnTo>
-                                <a:pt x="2549" y="744"/>
-                              </a:lnTo>
-                              <a:lnTo>
-                                <a:pt x="2585" y="823"/>
-                              </a:lnTo>
-                              <a:lnTo>
-                                <a:pt x="2616" y="904"/>
-                              </a:lnTo>
-                              <a:lnTo>
-                                <a:pt x="2643" y="988"/>
-                              </a:lnTo>
-                              <a:lnTo>
-                                <a:pt x="2664" y="1075"/>
-                              </a:lnTo>
-                              <a:lnTo>
-                                <a:pt x="2679" y="1164"/>
-                              </a:lnTo>
-                              <a:lnTo>
-                                <a:pt x="2688" y="1253"/>
-                              </a:lnTo>
-                              <a:lnTo>
-                                <a:pt x="2691" y="1346"/>
-                              </a:lnTo>
-                              <a:lnTo>
-                                <a:pt x="2688" y="1438"/>
-                              </a:lnTo>
-                              <a:lnTo>
-                                <a:pt x="2679" y="1528"/>
-                              </a:lnTo>
-                              <a:lnTo>
-                                <a:pt x="2664" y="1617"/>
-                              </a:lnTo>
-                              <a:lnTo>
-                                <a:pt x="2643" y="1703"/>
-                              </a:lnTo>
-                              <a:lnTo>
-                                <a:pt x="2616" y="1787"/>
-                              </a:lnTo>
-                              <a:lnTo>
-                                <a:pt x="2585" y="1869"/>
-                              </a:lnTo>
-                              <a:lnTo>
-                                <a:pt x="2549" y="1949"/>
-                              </a:lnTo>
-                              <a:lnTo>
-                                <a:pt x="2507" y="2024"/>
-                              </a:lnTo>
-                              <a:lnTo>
-                                <a:pt x="2461" y="2098"/>
-                              </a:lnTo>
-                              <a:lnTo>
-                                <a:pt x="2411" y="2168"/>
-                              </a:lnTo>
-                              <a:lnTo>
-                                <a:pt x="2355" y="2234"/>
-                              </a:lnTo>
-                              <a:lnTo>
-                                <a:pt x="2297" y="2297"/>
-                              </a:lnTo>
-                              <a:lnTo>
-                                <a:pt x="2234" y="2356"/>
-                              </a:lnTo>
-                              <a:lnTo>
-                                <a:pt x="2167" y="2411"/>
-                              </a:lnTo>
-                              <a:lnTo>
-                                <a:pt x="2097" y="2461"/>
-                              </a:lnTo>
-                              <a:lnTo>
-                                <a:pt x="2024" y="2508"/>
-                              </a:lnTo>
-                              <a:lnTo>
-                                <a:pt x="1947" y="2549"/>
-                              </a:lnTo>
-                              <a:lnTo>
-                                <a:pt x="1869" y="2585"/>
-                              </a:lnTo>
-                              <a:lnTo>
-                                <a:pt x="1787" y="2618"/>
-                              </a:lnTo>
-                              <a:lnTo>
-                                <a:pt x="1702" y="2644"/>
-                              </a:lnTo>
-                              <a:lnTo>
-                                <a:pt x="1616" y="2664"/>
-                              </a:lnTo>
-                              <a:lnTo>
-                                <a:pt x="1528" y="2679"/>
-                              </a:lnTo>
-                              <a:lnTo>
-                                <a:pt x="1437" y="2688"/>
-                              </a:lnTo>
-                              <a:lnTo>
-                                <a:pt x="1345" y="2691"/>
-                              </a:lnTo>
-                              <a:lnTo>
-                                <a:pt x="1253" y="2688"/>
-                              </a:lnTo>
-                              <a:lnTo>
-                                <a:pt x="1162" y="2679"/>
-                              </a:lnTo>
-                              <a:lnTo>
-                                <a:pt x="1075" y="2664"/>
-                              </a:lnTo>
-                              <a:lnTo>
-                                <a:pt x="988" y="2644"/>
-                              </a:lnTo>
-                              <a:lnTo>
-                                <a:pt x="904" y="2618"/>
-                              </a:lnTo>
-                              <a:lnTo>
-                                <a:pt x="822" y="2585"/>
-                              </a:lnTo>
-                              <a:lnTo>
-                                <a:pt x="743" y="2549"/>
-                              </a:lnTo>
-                              <a:lnTo>
-                                <a:pt x="667" y="2508"/>
-                              </a:lnTo>
-                              <a:lnTo>
-                                <a:pt x="593" y="2461"/>
-                              </a:lnTo>
-                              <a:lnTo>
-                                <a:pt x="524" y="2411"/>
-                              </a:lnTo>
-                              <a:lnTo>
-                                <a:pt x="457" y="2356"/>
-                              </a:lnTo>
-                              <a:lnTo>
-                                <a:pt x="394" y="2297"/>
-                              </a:lnTo>
-                              <a:lnTo>
-                                <a:pt x="335" y="2234"/>
-                              </a:lnTo>
-                              <a:lnTo>
-                                <a:pt x="280" y="2168"/>
-                              </a:lnTo>
-                              <a:lnTo>
-                                <a:pt x="230" y="2098"/>
-                              </a:lnTo>
-                              <a:lnTo>
-                                <a:pt x="184" y="2024"/>
-                              </a:lnTo>
-                              <a:lnTo>
-                                <a:pt x="142" y="1949"/>
-                              </a:lnTo>
-                              <a:lnTo>
-                                <a:pt x="106" y="1869"/>
-                              </a:lnTo>
-                              <a:lnTo>
-                                <a:pt x="74" y="1787"/>
-                              </a:lnTo>
-                              <a:lnTo>
-                                <a:pt x="47" y="1703"/>
-                              </a:lnTo>
-                              <a:lnTo>
-                                <a:pt x="27" y="1617"/>
-                              </a:lnTo>
-                              <a:lnTo>
-                                <a:pt x="12" y="1528"/>
-                              </a:lnTo>
-                              <a:lnTo>
-                                <a:pt x="3" y="1438"/>
-                              </a:lnTo>
-                              <a:lnTo>
-                                <a:pt x="0" y="1346"/>
-                              </a:lnTo>
-                              <a:lnTo>
-                                <a:pt x="3" y="1253"/>
-                              </a:lnTo>
-                              <a:lnTo>
-                                <a:pt x="12" y="1164"/>
-                              </a:lnTo>
-                              <a:lnTo>
-                                <a:pt x="27" y="1075"/>
-                              </a:lnTo>
-                              <a:lnTo>
-                                <a:pt x="47" y="988"/>
-                              </a:lnTo>
-                              <a:lnTo>
-                                <a:pt x="74" y="904"/>
-                              </a:lnTo>
-                              <a:lnTo>
-                                <a:pt x="106" y="823"/>
-                              </a:lnTo>
-                              <a:lnTo>
-                                <a:pt x="142" y="744"/>
-                              </a:lnTo>
-                              <a:lnTo>
-                                <a:pt x="184" y="667"/>
-                              </a:lnTo>
-                              <a:lnTo>
-                                <a:pt x="230" y="593"/>
-                              </a:lnTo>
-                              <a:lnTo>
-                                <a:pt x="280" y="524"/>
-                              </a:lnTo>
-                              <a:lnTo>
-                                <a:pt x="335" y="457"/>
-                              </a:lnTo>
-                              <a:lnTo>
-                                <a:pt x="394" y="395"/>
-                              </a:lnTo>
-                              <a:lnTo>
-                                <a:pt x="457" y="335"/>
-                              </a:lnTo>
-                              <a:lnTo>
-                                <a:pt x="524" y="281"/>
-                              </a:lnTo>
-                              <a:lnTo>
-                                <a:pt x="593" y="230"/>
-                              </a:lnTo>
-                              <a:lnTo>
-                                <a:pt x="667" y="184"/>
-                              </a:lnTo>
-                              <a:lnTo>
-                                <a:pt x="743" y="142"/>
-                              </a:lnTo>
-                              <a:lnTo>
-                                <a:pt x="822" y="106"/>
-                              </a:lnTo>
-                              <a:lnTo>
-                                <a:pt x="904" y="75"/>
-                              </a:lnTo>
-                              <a:lnTo>
-                                <a:pt x="988" y="48"/>
-                              </a:lnTo>
-                              <a:lnTo>
-                                <a:pt x="1075" y="27"/>
-                              </a:lnTo>
-                              <a:lnTo>
-                                <a:pt x="1162" y="12"/>
-                              </a:lnTo>
-                              <a:lnTo>
-                                <a:pt x="1253" y="3"/>
-                              </a:lnTo>
-                              <a:lnTo>
-                                <a:pt x="1345" y="0"/>
-                              </a:lnTo>
-                              <a:close/>
-                            </a:path>
-                          </a:pathLst>
-                        </a:custGeom>
-                        <a:solidFill>
-                          <a:schemeClr val="accent1"/>
-                        </a:solidFill>
-                        <a:ln w="0">
-                          <a:noFill/>
-                          <a:prstDash val="solid"/>
-                          <a:round/>
-                          <a:headEnd/>
-                          <a:tailEnd/>
-                        </a:ln>
-                      </wps:spPr>
-                      <wps:bodyPr vert="horz" wrap="square" lIns="91440" tIns="45720" rIns="91440" bIns="45720" numCol="1" anchor="t" anchorCtr="0" compatLnSpc="1">
-                        <a:prstTxWarp prst="textNoShape">
-                          <a:avLst/>
-                        </a:prstTxWarp>
-                      </wps:bodyPr>
-                    </wps:wsp>
-                  </a:graphicData>
-                </a:graphic>
-                <wp14:sizeRelH relativeFrom="margin">
-                  <wp14:pctWidth>0</wp14:pctWidth>
-                </wp14:sizeRelH>
-              </wp:anchor>
-            </w:drawing>
-          </mc:Choice>
-          <mc:Fallback>
-            <w:pict>
-              <v:shape w14:anchorId="2BA1C4F3" id="Icono de sitio web" o:spid="_x0000_s1026" alt="Icono de Twitter/Blog/Cartera" href="https://my-portfolio-six-chi-27.vercel.app/" style="position:absolute;margin-left:437.05pt;margin-top:81.35pt;width:26.25pt;height:24.75pt;z-index:251658240;visibility:visible;mso-wrap-style:square;mso-width-percent:0;mso-wrap-distance-left:9pt;mso-wrap-distance-top:0;mso-wrap-distance-right:9pt;mso-wrap-distance-bottom:0;mso-position-horizontal:absolute;mso-position-horizontal-relative:margin;mso-position-vertical:absolute;mso-position-vertical-relative:text;mso-width-percent:0;mso-width-relative:margin;v-text-anchor:top" coordsize="2691,2691" o:gfxdata="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" o:button="t" path="m1942,1975r-21,68l1895,2108r-31,64l1830,2233r-36,59l1758,2346r-38,53l1684,2446r-33,44l1711,2468r62,-25l1835,2415r62,-31l1957,2348r60,-36l2075,2273r53,-43l2179,2187r47,-46l2267,2095r-57,-28l2147,2041r-65,-25l2013,1994r-71,-19xm767,1973r-76,21l620,2018r-67,27l490,2073r-59,31l478,2156r53,49l587,2252r61,44l711,2337r67,38l845,2409r69,31l984,2466r67,24l1017,2446r-35,-47l945,2347r-35,-55l875,2234r-33,-61l813,2108r-26,-66l767,1973xm1260,1906r-10,l1234,1907r-21,l1189,1908r-28,1l1132,1910r-31,1l1069,1912r-32,2l1006,1916r-30,3l948,1921r-26,3l900,1928r12,42l927,2012r17,41l963,2093r19,40l1003,2172r22,37l1047,2244r24,35l1094,2312r22,30l1138,2371r21,28l1179,2423r19,22l1215,2464r15,17l1243,2495r10,11l1261,2513r4,4l1266,2518r-6,-612xm1436,1905r-18,615l1419,2518r5,-6l1433,2503r12,-13l1460,2474r18,-18l1497,2436r23,-24l1543,2387r24,-29l1592,2327r26,-32l1644,2260r25,-36l1694,2187r23,-40l1740,2107r21,-41l1779,2022r16,-43l1808,1935r-26,-4l1751,1926r-33,-3l1684,1920r-35,-3l1613,1915r-34,-2l1546,1912r-29,-2l1489,1909r-21,-1l1451,1907r-11,-1l1436,1905xm2016,1420r-6,106l2001,1629r-13,100l1972,1827r70,18l2111,1866r66,23l2240,1914r61,27l2357,1970r41,-71l2434,1826r31,-77l2491,1670r20,-82l2526,1505r9,-85l2016,1420xm1428,1420r,334l1531,1759r101,9l1731,1780r97,15l1842,1708r12,-93l1861,1519r5,-99l1428,1420xm842,1420r5,100l855,1616r11,93l880,1797r96,-16l1074,1769r100,-9l1276,1755r,-335l842,1420xm156,1420r7,76l175,1571r18,73l214,1716r25,69l269,1853r34,65l341,1981r57,-31l459,1920r65,-27l591,1868r71,-23l736,1825r-16,-97l707,1628r-9,-103l692,1420r-536,xm1816,832r-94,15l1626,858r-98,9l1428,872r,397l1865,1269r-4,-94l1854,1084r-10,-88l1831,912r-15,-80xm892,831r-15,80l864,995r-9,88l847,1175r-4,94l1276,1269r,-398l1177,866r-96,-8l985,846,892,831xm2324,669r-66,32l2190,731r-74,27l2040,782r-79,22l1978,891r14,91l2003,1075r8,96l2016,1269r518,l2526,1186r-15,-81l2492,1026r-24,-76l2440,876r-34,-72l2367,735r-43,-66xm372,660r-25,36l322,732r-22,35l278,802r-20,37l240,876r-16,38l209,955r-13,43l185,1044r-10,49l167,1146r-6,58l157,1267r535,l694,1209r1,-49l697,1115r3,-38l702,1044r3,-31l709,987r3,-24l716,941r5,-22l726,899r5,-21l736,855r7,-24l749,803,678,785,611,764,548,741,486,716,428,688,372,660xm1717,217r37,50l1787,321r32,60l1849,444r28,67l1902,581r23,75l1991,638r63,-19l2114,596r57,-23l2226,549r-54,-54l2116,443r-60,-48l1994,351r-65,-40l1861,275r-70,-32l1717,217xm998,209r-76,26l849,267r-71,35l710,342r-64,45l584,435r-58,53l471,543r56,26l586,594r62,25l713,640r69,18l806,582r26,-72l861,440r31,-64l925,315r36,-56l998,209xm1276,172r-37,17l1204,213r-36,30l1133,279r-33,42l1067,368r-31,53l1007,479r-28,64l952,612r-23,72l1013,697r86,10l1187,716r89,4l1276,172xm1428,169r,552l1518,716r88,-7l1693,697r86,-13l1755,611r-27,-70l1700,477r-29,-58l1639,365r-33,-48l1572,276r-35,-37l1500,210r-36,-24l1428,169xm1345,r92,3l1528,12r88,15l1702,48r85,27l1869,106r78,36l2024,184r73,46l2167,281r67,54l2297,395r58,62l2411,524r50,69l2507,667r42,77l2585,823r31,81l2643,988r21,87l2679,1164r9,89l2691,1346r-3,92l2679,1528r-15,89l2643,1703r-27,84l2585,1869r-36,80l2507,2024r-46,74l2411,2168r-56,66l2297,2297r-63,59l2167,2411r-70,50l2024,2508r-77,41l1869,2585r-82,33l1702,2644r-86,20l1528,2679r-91,9l1345,2691r-92,-3l1162,2679r-87,-15l988,2644r-84,-26l822,2585r-79,-36l667,2508r-74,-47l524,2411r-67,-55l394,2297r-59,-63l280,2168r-50,-70l184,2024r-42,-75l106,1869,74,1787,47,1703,27,1617,12,1528,3,1438,,1346r3,-93l12,1164r15,-89l47,988,74,904r32,-81l142,744r42,-77l230,593r50,-69l335,457r59,-62l457,335r67,-54l593,230r74,-46l743,142r79,-36l904,75,988,48r87,-21l1162,12r91,-9l1345,xe" fillcolor="#3494ba [3204]" stroked="f" strokeweight="0">
-                <v:fill o:detectmouseclick="t"/>
-                <v:path arrowok="t" o:connecttype="custom" o:connectlocs="217790,274027;235010,278466;280848,244709;85605,232911;72721,263047;130203,290847;100719,246227;147299,222866;120912,224151;119301,244475;138256,273560;153989,291431;175669,294351;185456,284539;206764,259777;223984,226020;195615,223450;177899,222515;261522,217960;305377,204294;176908,204878;230550,177428;109019,209900;19326,165865;37537,224034;91179,213171;213330,98935;229683,126618;105922,126501;122027,98818;242939,93912;312934,138532;287909,78143;29732,102322;19946,140634;86967,121945;90560,102556;60208,83633;229064,51862;268955,66930;230550,32122;87958,39948;80278,72303;114594,36794;140362,32589;115089,79895;176908,84217;210605,55716;181368,21726;221383,8760;284564,46138;324084,105593;331888,178480;304881,245059;250744,292949;178023,313975;101834,301944;41502,260945;5823,198921;3345,125566;34688,61206;92047,16586;166626,0" o:connectangles="0,0,0,0,0,0,0,0,0,0,0,0,0,0,0,0,0,0,0,0,0,0,0,0,0,0,0,0,0,0,0,0,0,0,0,0,0,0,0,0,0,0,0,0,0,0,0,0,0,0,0,0,0,0,0,0,0,0,0,0,0,0,0"/>
-                <o:lock v:ext="edit" verticies="t"/>
-                <w10:wrap type="square" anchorx="margin"/>
-              </v:shape>
-            </w:pict>
-          </mc:Fallback>
-        </mc:AlternateContent>
-      </w:r>
-      <w:r>
         <w:t>Una de mis experiencias más significativas fue liderar un equipo de 10 programadores. El desafío principal fue mantener una comunicación efectiva y un ritmo de trabajo constante. Mi objetivo era identificar las fortalezas individuales de cada miembro y potenciar ese conocimiento para beneficio del proyecto.</w:t>
       </w:r>
     </w:p>
+    <w:p>
+      <w:r>
+        <w:rPr>
+          <w:noProof/>
+        </w:rPr>
+        <w:drawing>
+          <wp:anchor distT="0" distB="0" distL="114300" distR="114300" simplePos="0" relativeHeight="251661312" behindDoc="0" locked="0" layoutInCell="1" allowOverlap="1" wp14:anchorId="633946EF" wp14:editId="7C466BF0">
+            <wp:simplePos x="0" y="0"/>
+            <wp:positionH relativeFrom="rightMargin">
+              <wp:align>left</wp:align>
+            </wp:positionH>
+            <wp:positionV relativeFrom="paragraph">
+              <wp:posOffset>8255</wp:posOffset>
+            </wp:positionV>
+            <wp:extent cx="519379" cy="519379"/>
+            <wp:effectExtent l="0" t="0" r="0" b="0"/>
+            <wp:wrapSquare wrapText="bothSides"/>
+            <wp:docPr id="9" name="Imagen 9">
+              <a:hlinkClick xmlns:a="http://schemas.openxmlformats.org/drawingml/2006/main" r:id="rId13"/>
+            </wp:docPr>
+            <wp:cNvGraphicFramePr>
+              <a:graphicFrameLocks xmlns:a="http://schemas.openxmlformats.org/drawingml/2006/main" noChangeAspect="1"/>
+            </wp:cNvGraphicFramePr>
+            <a:graphic xmlns:a="http://schemas.openxmlformats.org/drawingml/2006/main">
+              <a:graphicData uri="http://schemas.openxmlformats.org/drawingml/2006/picture">
+                <pic:pic xmlns:pic="http://schemas.openxmlformats.org/drawingml/2006/picture">
+                  <pic:nvPicPr>
+                    <pic:cNvPr id="9" name="Imagen 9">
+                      <a:hlinkClick r:id="rId13"/>
+                    </pic:cNvPr>
+                    <pic:cNvPicPr/>
+                  </pic:nvPicPr>
+                  <pic:blipFill>
+                    <a:blip r:embed="rId14" cstate="print">
+                      <a:duotone>
+                        <a:schemeClr val="accent1">
+                          <a:shade val="45000"/>
+                          <a:satMod val="135000"/>
+                        </a:schemeClr>
+                        <a:prstClr val="white"/>
+                      </a:duotone>
+                      <a:extLst>
+                        <a:ext uri="{28A0092B-C50C-407E-A947-70E740481C1C}">
+                          <a14:useLocalDpi xmlns:a14="http://schemas.microsoft.com/office/drawing/2010/main" val="0"/>
+                        </a:ext>
+                      </a:extLst>
+                    </a:blip>
+                    <a:stretch>
+                      <a:fillRect/>
+                    </a:stretch>
+                  </pic:blipFill>
+                  <pic:spPr>
+                    <a:xfrm>
+                      <a:off x="0" y="0"/>
+                      <a:ext cx="519379" cy="519379"/>
+                    </a:xfrm>
+                    <a:prstGeom prst="rect">
+                      <a:avLst/>
+                    </a:prstGeom>
+                  </pic:spPr>
+                </pic:pic>
+              </a:graphicData>
+            </a:graphic>
+          </wp:anchor>
+        </w:drawing>
+      </w:r>
+    </w:p>
+    <w:p/>
     <w:sectPr>
-      <w:headerReference w:type="first" r:id="rId14"/>
+      <w:headerReference w:type="first" r:id="rId15"/>
       <w:pgSz w:w="11906" w:h="16838" w:code="9"/>
       <w:pgMar w:top="720" w:right="1440" w:bottom="568" w:left="2160" w:header="432" w:footer="648" w:gutter="0"/>
       <w:cols w:space="720"/>
@@ -16431,6 +14928,36 @@
         </w:p>
       </w:docPartBody>
     </w:docPart>
+    <w:docPart>
+      <w:docPartPr>
+        <w:name w:val="0D5A9E4D5903481284D56F91CE0675CE"/>
+        <w:category>
+          <w:name w:val="General"/>
+          <w:gallery w:val="placeholder"/>
+        </w:category>
+        <w:types>
+          <w:type w:val="bbPlcHdr"/>
+        </w:types>
+        <w:behaviors>
+          <w:behavior w:val="content"/>
+        </w:behaviors>
+        <w:guid w:val="{285CEC42-14B3-4516-9CF9-8F5BCC65098B}"/>
+      </w:docPartPr>
+      <w:docPartBody>
+        <w:p>
+          <w:pPr>
+            <w:pStyle w:val="0D5A9E4D5903481284D56F91CE0675CE"/>
+          </w:pPr>
+          <w:r>
+            <w:rPr>
+              <w:rStyle w:val="nfasis"/>
+              <w:lang w:bidi="es-ES"/>
+            </w:rPr>
+            <w:t>Universidad</w:t>
+          </w:r>
+        </w:p>
+      </w:docPartBody>
+    </w:docPart>
   </w:docParts>
 </w:glossaryDocument>
 </file>
@@ -16527,15 +15054,22 @@
   </w:compat>
   <w:rsids>
     <w:rsidRoot w:val="002F3D32"/>
+    <w:rsid w:val="00152034"/>
+    <w:rsid w:val="00172667"/>
+    <w:rsid w:val="00204D4E"/>
     <w:rsid w:val="002F3D32"/>
     <w:rsid w:val="00350F69"/>
     <w:rsid w:val="003B44A6"/>
     <w:rsid w:val="00502906"/>
+    <w:rsid w:val="006E24BB"/>
+    <w:rsid w:val="00841B76"/>
     <w:rsid w:val="0094691C"/>
+    <w:rsid w:val="009652FC"/>
     <w:rsid w:val="00A14104"/>
     <w:rsid w:val="00AF1592"/>
     <w:rsid w:val="00BD3097"/>
     <w:rsid w:val="00E2609D"/>
+    <w:rsid w:val="00E73873"/>
     <w:rsid w:val="00F401BE"/>
   </w:rsids>
   <m:mathPr>
@@ -17005,6 +15539,7 @@
     <w:basedOn w:val="Fuentedeprrafopredeter"/>
     <w:uiPriority w:val="11"/>
     <w:qFormat/>
+    <w:rsid w:val="00841B76"/>
     <w:rPr>
       <w:b w:val="0"/>
       <w:iCs/>
@@ -17023,6 +15558,10 @@
   </w:style>
   <w:style w:type="paragraph" w:customStyle="1" w:styleId="965D2D475378448ABC1BD92BFF446EA8">
     <w:name w:val="965D2D475378448ABC1BD92BFF446EA8"/>
+  </w:style>
+  <w:style w:type="paragraph" w:customStyle="1" w:styleId="0D5A9E4D5903481284D56F91CE0675CE">
+    <w:name w:val="0D5A9E4D5903481284D56F91CE0675CE"/>
+    <w:rsid w:val="00841B76"/>
   </w:style>
 </w:styles>
 </file>
@@ -17501,12 +16040,7 @@
 </file>
 
 <file path=customXml/item3.xml><?xml version="1.0" encoding="utf-8"?>
-<?mso-contentType ?>
-<FormTemplates xmlns="http://schemas.microsoft.com/sharepoint/v3/contenttype/forms">
-  <Display>DocumentLibraryForm</Display>
-  <Edit>DocumentLibraryForm</Edit>
-  <New>DocumentLibraryForm</New>
-</FormTemplates>
+<b:Sources xmlns:b="http://schemas.openxmlformats.org/officeDocument/2006/bibliography" xmlns="http://schemas.openxmlformats.org/officeDocument/2006/bibliography" SelectedStyle="\APASixthEditionOfficeOnline.xsl" StyleName="APA" Version="6"/>
 </file>
 
 <file path=customXml/item4.xml><?xml version="1.0" encoding="utf-8"?>
@@ -17518,7 +16052,12 @@
 </file>
 
 <file path=customXml/item5.xml><?xml version="1.0" encoding="utf-8"?>
-<b:Sources xmlns:b="http://schemas.openxmlformats.org/officeDocument/2006/bibliography" xmlns="http://schemas.openxmlformats.org/officeDocument/2006/bibliography" SelectedStyle="\APASixthEditionOfficeOnline.xsl" StyleName="APA" Version="6"/>
+<?mso-contentType ?>
+<FormTemplates xmlns="http://schemas.microsoft.com/sharepoint/v3/contenttype/forms">
+  <Display>DocumentLibraryForm</Display>
+  <Edit>DocumentLibraryForm</Edit>
+  <New>DocumentLibraryForm</New>
+</FormTemplates>
 </file>
 
 <file path=customXml/itemProps1.xml><?xml version="1.0" encoding="utf-8"?>
@@ -17549,9 +16088,9 @@
 </file>
 
 <file path=customXml/itemProps3.xml><?xml version="1.0" encoding="utf-8"?>
-<ds:datastoreItem xmlns:ds="http://schemas.openxmlformats.org/officeDocument/2006/customXml" ds:itemID="{ABD27C36-3D95-426D-88A4-46418D0A5071}">
+<ds:datastoreItem xmlns:ds="http://schemas.openxmlformats.org/officeDocument/2006/customXml" ds:itemID="{7C5456B2-3F7E-422F-9B89-B37B2FF36D43}">
   <ds:schemaRefs>
-    <ds:schemaRef ds:uri="http://schemas.microsoft.com/sharepoint/v3/contenttype/forms"/>
+    <ds:schemaRef ds:uri="http://schemas.openxmlformats.org/officeDocument/2006/bibliography"/>
   </ds:schemaRefs>
 </ds:datastoreItem>
 </file>
@@ -17567,9 +16106,9 @@
 </file>
 
 <file path=customXml/itemProps5.xml><?xml version="1.0" encoding="utf-8"?>
-<ds:datastoreItem xmlns:ds="http://schemas.openxmlformats.org/officeDocument/2006/customXml" ds:itemID="{7C5456B2-3F7E-422F-9B89-B37B2FF36D43}">
+<ds:datastoreItem xmlns:ds="http://schemas.openxmlformats.org/officeDocument/2006/customXml" ds:itemID="{ABD27C36-3D95-426D-88A4-46418D0A5071}">
   <ds:schemaRefs>
-    <ds:schemaRef ds:uri="http://schemas.openxmlformats.org/officeDocument/2006/bibliography"/>
+    <ds:schemaRef ds:uri="http://schemas.microsoft.com/sharepoint/v3/contenttype/forms"/>
   </ds:schemaRefs>
 </ds:datastoreItem>
 </file>
</xml_diff>